<commit_message>
YAY I AM DONE
</commit_message>
<xml_diff>
--- a/pymoli/Pymoli READ FIRST.docx
+++ b/pymoli/Pymoli READ FIRST.docx
@@ -12,6 +12,8 @@
           <w:sz w:val="56"/>
         </w:rPr>
       </w:pPr>
+      <w:bookmarkStart w:id="0" w:name="_GoBack"/>
+      <w:bookmarkEnd w:id="0"/>
       <w:r>
         <w:rPr>
           <w:b/>
@@ -148,8 +150,6 @@
       <w:r>
         <w:t>nue per player was roughly $4 per player.</w:t>
       </w:r>
-      <w:bookmarkStart w:id="0" w:name="_GoBack"/>
-      <w:bookmarkEnd w:id="0"/>
     </w:p>
     <w:p>
       <w:pPr>
@@ -933,10 +933,10 @@
           <w:noProof/>
         </w:rPr>
         <w:drawing>
-          <wp:inline distT="0" distB="0" distL="0" distR="0" wp14:anchorId="6ABF84BA" wp14:editId="7B4CBB01">
+          <wp:inline distT="0" distB="0" distL="0" distR="0" wp14:anchorId="7C903E32" wp14:editId="58B5E90D">
             <wp:extent cx="5943600" cy="1714500"/>
             <wp:effectExtent l="0" t="0" r="0" b="0"/>
-            <wp:docPr id="7" name="Picture 7"/>
+            <wp:docPr id="9" name="Picture 9"/>
             <wp:cNvGraphicFramePr>
               <a:graphicFrameLocks xmlns:a="http://schemas.openxmlformats.org/drawingml/2006/main" noChangeAspect="1"/>
             </wp:cNvGraphicFramePr>
@@ -944,7 +944,7 @@
               <a:graphicData uri="http://schemas.openxmlformats.org/drawingml/2006/picture">
                 <pic:pic xmlns:pic="http://schemas.openxmlformats.org/drawingml/2006/picture">
                   <pic:nvPicPr>
-                    <pic:cNvPr id="0" name="Picture 7"/>
+                    <pic:cNvPr id="0" name="Picture 1"/>
                     <pic:cNvPicPr>
                       <a:picLocks noChangeAspect="1" noChangeArrowheads="1"/>
                     </pic:cNvPicPr>

</xml_diff>